<commit_message>
Week 9 Part 3_update
</commit_message>
<xml_diff>
--- a/products/manuscript/Manuscript.docx
+++ b/products/manuscript/Manuscript.docx
@@ -219,6 +219,30 @@
       </w:pPr>
       <w:r>
         <w:t xml:space="preserve">4.1 Descriptive Statistics</w:t>
+      </w:r>
+    </w:p>
+    <w:p>
+      <w:pPr>
+        <w:pStyle w:val="FirstParagraph"/>
+      </w:pPr>
+      <w:r>
+        <w:t xml:space="preserve">We included 3079 US counties in this study, 1162 of which were defined as metropolitan counties (Table 1). The mean age-adjusted all-cause mortality rates were 1380/100k for all counties, 1190/100k for metropolitan counties, and 1490/100k for the non-metro counties. Metro and non-metro counties had similar mean percentages of Hispanic population and unemployment rate. On average, metro counties had higher PCP supply(60.1/100k vs 46.2/100k) and percentages of NH-Black population (10.8% vs 7.8%). Average percentages of population without high school diploma (10.5% vs 13.0%), living under federal poverty line (12.6% vs 15.6%), and without health insurance (8.5% vs 10.3%) were lower among metro counties compared to non-metro counties.</w:t>
+      </w:r>
+    </w:p>
+    <w:p>
+      <w:pPr>
+        <w:pStyle w:val="BodyText"/>
+      </w:pPr>
+      <w:r>
+        <w:t xml:space="preserve">According to the scatter plot between mortality rate and log-transformed PCP supply, there was a linear association between the two, and the association did not considerably differ by metro status of the county (Figure 1).</w:t>
+      </w:r>
+    </w:p>
+    <w:p>
+      <w:pPr>
+        <w:pStyle w:val="BodyText"/>
+      </w:pPr>
+      <w:r>
+        <w:t xml:space="preserve">Without adjustment of other factors, log-transformed PCP supply was negatively associated with mortality rate (beta=-37.3, 95% CI=-43.0- -31.5, p-value&lt;.001), non-metro counties had significantly higher mortality rates (beta=310.5, 95% CI=287.2-333.8, p-value&lt;.001) (Table 2); %Hispanic was negatively association with mortality rates (beta=-9.8, 95% CI=-11.0 - -8.7, p-value&lt;.001), %NH-Black was not significantly associated with mortality rate (beta=0.3, 95% CI=-0.9-1.5, p-value=0.657) (Table 3); both %No high school diploma (beta=16.7, 95% CI=14.2 -19.1, p-value&lt;.001) and %Poverty (beta=23.5, 95% CI=21.4–25.6, p-value&lt;.001) were positively associated with mortality rates (Table 4).</w:t>
       </w:r>
     </w:p>
     <w:tbl>
@@ -1569,6 +1593,11 @@
         </w:tc>
       </w:tr>
     </w:tbl>
+    <w:p>
+      <w:r>
+        <w:br w:type="page"/>
+      </w:r>
+    </w:p>
     <w:tbl>
       <w:tblPr>
         <w:tblStyle w:val="Table"/>
@@ -1649,6 +1678,11 @@
         </w:tc>
       </w:tr>
     </w:tbl>
+    <w:p>
+      <w:r>
+        <w:br w:type="page"/>
+      </w:r>
+    </w:p>
     <w:tbl>
       <w:tblPr>
         <w:tblStyle w:val="Table"/>

</xml_diff>

<commit_message>
Final edits based on review
</commit_message>
<xml_diff>
--- a/products/manuscript/Manuscript.docx
+++ b/products/manuscript/Manuscript.docx
@@ -95,7 +95,7 @@
         <w:pStyle w:val="Date"/>
       </w:pPr>
       <w:r>
-        <w:t xml:space="preserve">2024-04-16</w:t>
+        <w:t xml:space="preserve">2024-04-29</w:t>
       </w:r>
     </w:p>
     <w:bookmarkStart w:id="20" w:name="abstract"/>
@@ -112,7 +112,7 @@
         <w:pStyle w:val="FirstParagraph"/>
       </w:pPr>
       <w:r>
-        <w:t xml:space="preserve">The all-cause mortality rate is an important indicator of general population health, and has been increasing in the US for the past ten years. Personal level access to primary care is highly associated with mortality, morbidity, and healthcare costs. There is a need to study how primary care physician supply on the geographic levels is associated with all-cause mortality rates in the US. In the project, I conducted a cross-sectional study on the county level and examine the potential association between age-adjusted all-cause mortality rate and primary care physician supply for US counties. Multilevel linear models were used to assess the association, and multiple potential confounders were accounted for in the models. Log-transformed PCP supply was negatively associated with all-cause mortality rate (beta=-19.9, 95% CI=-25.0–14.7, p-value&lt;.001), after adjustment for some socioeconomic measures. A random forest model was also fitted to the data. The mean squared error(MSE) would increase by 10.5% if PCP supply is removed from the model, and node purity would increase by 19664217 by splits on PCP supply. The overall importance of PCP supply is generally low.</w:t>
+        <w:t xml:space="preserve">The all-cause mortality rate is an important indicator of general population health, and has been increasing in the US for the past ten years. Personal level access to primary care is highly associated with mortality, morbidity, and healthcare costs. There is a need to study how primary care physician supply on the geographic levels is associated with all-cause mortality rates in the US. In the project, I conducted a cross-sectional study on the county level and examined the potential association between age-adjusted all-cause mortality rate and primary care physician supply for US counties. Multilevel linear models were used to assess the association, and multiple potential confounders were accounted for in the models. Log-transformed PCP supply was negatively associated with all-cause mortality rate (beta = -19.9, 95% CI = -25.0 - -14.7, p-value &lt;.001), after adjustment for some socioeconomic measures. A random forest model was also fitted to the data. The mean squared error(MSE) would increase by 10.5% if PCP supply is removed from the model, and node purity would increase by 19664217 by splits on PCP supply. The overall importance of PCP supply is generally low. Overall, PCP supply was negatively associated with all-cause mortality rate among US counties, but it was not a strong predictor for mortality rate.</w:t>
       </w:r>
     </w:p>
     <w:p>
@@ -135,61 +135,25 @@
         <w:pStyle w:val="FirstParagraph"/>
       </w:pPr>
       <w:r>
-        <w:t xml:space="preserve">The all-cause mortality rate serves as important indicator of general</w:t>
+        <w:t xml:space="preserve">The all-cause mortality rate serves as important indicator of general population health, reflecting the cumulative impact of social, economic, and healthcare factors on mortality outcomes</w:t>
       </w:r>
       <w:r>
         <w:t xml:space="preserve"> </w:t>
       </w:r>
       <w:r>
-        <w:t xml:space="preserve">population health, reflecting the cumulative impact of social, economic,</w:t>
+        <w:t xml:space="preserve">(DeSalvo, Bloser, Reynolds, He, &amp; Muntner, 2006)</w:t>
+      </w:r>
+      <w:r>
+        <w:t xml:space="preserve">. In the United States, the age-adjusted all-cause mortality rate exhibited a steady decline from 1935 until 2014, signifying improvements in public health, healthcare delivery, and medical technology</w:t>
       </w:r>
       <w:r>
         <w:t xml:space="preserve"> </w:t>
       </w:r>
       <w:r>
-        <w:t xml:space="preserve">and healthcare factors on mortality outcomes</w:t>
-      </w:r>
-      <w:r>
-        <w:t xml:space="preserve"> </w:t>
-      </w:r>
-      <w:r>
-        <w:t xml:space="preserve">(DeSalvo, Bloser, Reynolds, He, &amp; Muntner, 2006)</w:t>
-      </w:r>
-      <w:r>
-        <w:t xml:space="preserve">.</w:t>
-      </w:r>
-      <w:r>
-        <w:t xml:space="preserve"> </w:t>
-      </w:r>
-      <w:r>
-        <w:t xml:space="preserve">In the United States, the age-adjusted all-cause mortality rate</w:t>
-      </w:r>
-      <w:r>
-        <w:t xml:space="preserve"> </w:t>
-      </w:r>
-      <w:r>
-        <w:t xml:space="preserve">exhibited a steady decline from 1935 until 2014, signifying improvements</w:t>
-      </w:r>
-      <w:r>
-        <w:t xml:space="preserve"> </w:t>
-      </w:r>
-      <w:r>
-        <w:t xml:space="preserve">in public health, healthcare delivery, and medical technology</w:t>
-      </w:r>
-      <w:r>
-        <w:t xml:space="preserve"> </w:t>
-      </w:r>
-      <w:r>
         <w:t xml:space="preserve">(Aizer, Lleras-Muney, &amp; Stabile, 2005)</w:t>
       </w:r>
       <w:r>
-        <w:t xml:space="preserve">. However, a notable increasing trend after 2015 has</w:t>
-      </w:r>
-      <w:r>
-        <w:t xml:space="preserve"> </w:t>
-      </w:r>
-      <w:r>
-        <w:t xml:space="preserve">been observed</w:t>
+        <w:t xml:space="preserve">. However, a notable increasing trend after 2015 has been observed</w:t>
       </w:r>
       <w:r>
         <w:t xml:space="preserve"> </w:t>
@@ -206,67 +170,25 @@
         <w:pStyle w:val="BodyText"/>
       </w:pPr>
       <w:r>
-        <w:t xml:space="preserve">Primary care, characterized by the provision of first-contact,</w:t>
+        <w:t xml:space="preserve">Primary care, characterized by the provision of first-contact, person-focused, ongoing and comprehensive care, plays a pivotal role in the healthcare system. It is instrumental in preventing illnesses and death, managing chronic diseases, and coordinating care</w:t>
       </w:r>
       <w:r>
         <w:t xml:space="preserve"> </w:t>
       </w:r>
       <w:r>
-        <w:t xml:space="preserve">person-focused, ongoing and comprehensive care, plays a pivotal role in</w:t>
+        <w:t xml:space="preserve">(Starfield, Shi, &amp; Macinko, 2005)</w:t>
+      </w:r>
+      <w:r>
+        <w:t xml:space="preserve">. Personal level access to primary care is highly associated with mortality, morbidity, and healthcare costs</w:t>
       </w:r>
       <w:r>
         <w:t xml:space="preserve"> </w:t>
       </w:r>
       <w:r>
-        <w:t xml:space="preserve">the healthcare system. It is instrumental in preventing illnesses and</w:t>
-      </w:r>
-      <w:r>
-        <w:t xml:space="preserve"> </w:t>
-      </w:r>
-      <w:r>
-        <w:t xml:space="preserve">death, managing chronic diseases, and coordinating care</w:t>
-      </w:r>
-      <w:r>
-        <w:t xml:space="preserve"> </w:t>
-      </w:r>
-      <w:r>
-        <w:t xml:space="preserve">(Starfield, Shi, &amp; Macinko, 2005)</w:t>
-      </w:r>
-      <w:r>
-        <w:t xml:space="preserve">. Personal level access to primary care is</w:t>
-      </w:r>
-      <w:r>
-        <w:t xml:space="preserve"> </w:t>
-      </w:r>
-      <w:r>
-        <w:t xml:space="preserve">highly associated with mortality, morbidity, and healthcare costs</w:t>
-      </w:r>
-      <w:r>
-        <w:t xml:space="preserve"> </w:t>
-      </w:r>
-      <w:r>
         <w:t xml:space="preserve">(Peart, Lewis, Brown, &amp; Russell, 2018)</w:t>
       </w:r>
       <w:r>
-        <w:t xml:space="preserve">. Despite its importance, the distribution of</w:t>
-      </w:r>
-      <w:r>
-        <w:t xml:space="preserve"> </w:t>
-      </w:r>
-      <w:r>
-        <w:t xml:space="preserve">primary care physicians (PCPs) varies significantly across the United</w:t>
-      </w:r>
-      <w:r>
-        <w:t xml:space="preserve"> </w:t>
-      </w:r>
-      <w:r>
-        <w:t xml:space="preserve">States, with many areas experiencing pronounced shortages, especially</w:t>
-      </w:r>
-      <w:r>
-        <w:t xml:space="preserve"> </w:t>
-      </w:r>
-      <w:r>
-        <w:t xml:space="preserve">for rural and underserved communities.</w:t>
+        <w:t xml:space="preserve">. Despite its importance, the distribution of primary care physicians (PCPs) varies significantly across the United States, with many areas experiencing pronounced shortages, especially for rural and underserved communities.</w:t>
       </w:r>
     </w:p>
     <w:p>
@@ -274,52 +196,16 @@
         <w:pStyle w:val="BodyText"/>
       </w:pPr>
       <w:r>
-        <w:t xml:space="preserve">Emerging research suggests a link between PCP supply and health</w:t>
+        <w:t xml:space="preserve">Emerging research suggests a link between PCP supply and health outcomes, including mortality rates</w:t>
       </w:r>
       <w:r>
         <w:t xml:space="preserve"> </w:t>
       </w:r>
       <w:r>
-        <w:t xml:space="preserve">outcomes, including mortality rates</w:t>
-      </w:r>
-      <w:r>
-        <w:t xml:space="preserve"> </w:t>
-      </w:r>
-      <w:r>
         <w:t xml:space="preserve">(Starfield et al., 2005)</w:t>
       </w:r>
       <w:r>
-        <w:t xml:space="preserve">.</w:t>
-      </w:r>
-      <w:r>
-        <w:t xml:space="preserve"> </w:t>
-      </w:r>
-      <w:r>
-        <w:t xml:space="preserve">However, the relationship between PCP supply and all-cause mortality</w:t>
-      </w:r>
-      <w:r>
-        <w:t xml:space="preserve"> </w:t>
-      </w:r>
-      <w:r>
-        <w:t xml:space="preserve">rates at the geographic level remains inadequately explored. This gap in</w:t>
-      </w:r>
-      <w:r>
-        <w:t xml:space="preserve"> </w:t>
-      </w:r>
-      <w:r>
-        <w:t xml:space="preserve">the literature highlights the need of comprehensive studies to</w:t>
-      </w:r>
-      <w:r>
-        <w:t xml:space="preserve"> </w:t>
-      </w:r>
-      <w:r>
-        <w:t xml:space="preserve">understand how variations in PCP supply might influence mortality across</w:t>
-      </w:r>
-      <w:r>
-        <w:t xml:space="preserve"> </w:t>
-      </w:r>
-      <w:r>
-        <w:t xml:space="preserve">US counties, accounting for socioeconomic disparities.</w:t>
+        <w:t xml:space="preserve">. However, the relationship between PCP supply and all-cause mortality rates at the geographic level remains inadequately explored. This gap in the literature highlights the need of comprehensive studies to understand how variations in PCP supply might influence mortality across US counties, accounting for socioeconomic disparities.</w:t>
       </w:r>
     </w:p>
     <w:p>
@@ -327,29 +213,11 @@
         <w:pStyle w:val="BodyText"/>
       </w:pPr>
       <w:r>
-        <w:t xml:space="preserve">The hypothesis of this project is that primary care physician supply is</w:t>
-      </w:r>
-      <w:r>
-        <w:t xml:space="preserve"> </w:t>
-      </w:r>
-      <w:r>
-        <w:t xml:space="preserve">negatively associated with age-adjusted all-cause mortality rate among</w:t>
-      </w:r>
-      <w:r>
-        <w:t xml:space="preserve"> </w:t>
-      </w:r>
-      <w:r>
-        <w:t xml:space="preserve">US counties. Since counties can be considered nested within states or</w:t>
-      </w:r>
-      <w:r>
-        <w:t xml:space="preserve"> </w:t>
-      </w:r>
-      <w:r>
-        <w:t xml:space="preserve">regions, multilevel linear models were used.</w:t>
+        <w:t xml:space="preserve">The hypothesis of this project is that primary care physician supply is negatively associated with age-adjusted all-cause mortality rate among US counties.</w:t>
       </w:r>
     </w:p>
     <w:bookmarkEnd w:id="21"/>
-    <w:bookmarkStart w:id="22" w:name="methods"/>
+    <w:bookmarkStart w:id="25" w:name="methods"/>
     <w:p>
       <w:pPr>
         <w:pStyle w:val="Heading1"/>
@@ -363,55 +231,81 @@
         <w:pStyle w:val="FirstParagraph"/>
       </w:pPr>
       <w:r>
-        <w:t xml:space="preserve">Three data sources were used for this study. (1) Multiple Cause of Death</w:t>
-      </w:r>
-      <w:r>
-        <w:t xml:space="preserve"> </w:t>
-      </w:r>
-      <w:r>
-        <w:t xml:space="preserve">File of 2021 from CDC WONDER (https://wonder.cdc.gov/mcd.html). County-level age-adjusted all-cause mortality rates (deaths/100k</w:t>
-      </w:r>
-      <w:r>
-        <w:t xml:space="preserve"> </w:t>
-      </w:r>
-      <w:r>
-        <w:t xml:space="preserve">people) were obtained from this source. (2) Area Health Resource File of 2021 from</w:t>
-      </w:r>
-      <w:r>
-        <w:t xml:space="preserve"> </w:t>
-      </w:r>
-      <w:r>
-        <w:t xml:space="preserve">U.S. Department of Health &amp; Human Services</w:t>
-      </w:r>
-      <w:r>
-        <w:t xml:space="preserve"> </w:t>
-      </w:r>
-      <w:r>
-        <w:t xml:space="preserve">(https://data.hrsa.gov/data/download). County-level</w:t>
-      </w:r>
-      <w:r>
-        <w:t xml:space="preserve"> </w:t>
-      </w:r>
-      <w:r>
-        <w:t xml:space="preserve">primary care physician supply (physicians/100k people) and rural/urban</w:t>
-      </w:r>
-      <w:r>
-        <w:t xml:space="preserve"> </w:t>
-      </w:r>
-      <w:r>
-        <w:t xml:space="preserve">categorization of the county were obtained from this file. (3) Estimates of 2021 from 2017-2021 5-year American Community Survey (https://www.nhgis.org/). States, regions, and some county-level socioeconomic measures as potential confounders for modeling were obtained from this source. These measures</w:t>
-      </w:r>
-      <w:r>
-        <w:t xml:space="preserve"> </w:t>
-      </w:r>
-      <w:r>
-        <w:t xml:space="preserve">include %Living under poverty line, %Without a high school diploma,</w:t>
-      </w:r>
-      <w:r>
-        <w:t xml:space="preserve"> </w:t>
-      </w:r>
-      <w:r>
-        <w:t xml:space="preserve">%Hispanic, %NH-Black, %Unemployed, %Without health insurance. Data from the three sources were merged by using the Federal Information Processing Standards (FIPS) code which served as the identifiers for counties.</w:t>
+        <w:t xml:space="preserve">Three data sources were used for this study.</w:t>
+      </w:r>
+    </w:p>
+    <w:p>
+      <w:pPr>
+        <w:numPr>
+          <w:ilvl w:val="0"/>
+          <w:numId w:val="1001"/>
+        </w:numPr>
+      </w:pPr>
+      <w:r>
+        <w:t xml:space="preserve">Multiple Cause of Death File of 2021 from CDC WONDER (</w:t>
+      </w:r>
+      <w:hyperlink r:id="rId22">
+        <w:r>
+          <w:rPr>
+            <w:rStyle w:val="Hyperlink"/>
+          </w:rPr>
+          <w:t xml:space="preserve">https://wonder.cdc.gov/mcd.html</w:t>
+        </w:r>
+      </w:hyperlink>
+      <w:r>
+        <w:t xml:space="preserve">). County-level age-adjusted all-cause mortality rates (deaths/100k people) were obtained from this source.</w:t>
+      </w:r>
+    </w:p>
+    <w:p>
+      <w:pPr>
+        <w:numPr>
+          <w:ilvl w:val="0"/>
+          <w:numId w:val="1001"/>
+        </w:numPr>
+      </w:pPr>
+      <w:r>
+        <w:t xml:space="preserve">Area Health Resource File of 2021 from U.S. Department of Health &amp; Human Services (</w:t>
+      </w:r>
+      <w:hyperlink r:id="rId23">
+        <w:r>
+          <w:rPr>
+            <w:rStyle w:val="Hyperlink"/>
+          </w:rPr>
+          <w:t xml:space="preserve">https://data.hrsa.gov/data/download</w:t>
+        </w:r>
+      </w:hyperlink>
+      <w:r>
+        <w:t xml:space="preserve">). County-level primary care physician supply (physicians/100k people) and rural/urban categorization of the county were obtained from this file.</w:t>
+      </w:r>
+    </w:p>
+    <w:p>
+      <w:pPr>
+        <w:numPr>
+          <w:ilvl w:val="0"/>
+          <w:numId w:val="1001"/>
+        </w:numPr>
+      </w:pPr>
+      <w:r>
+        <w:t xml:space="preserve">Estimates of 2021 from 2017-2021 5-year American Community Survey (</w:t>
+      </w:r>
+      <w:hyperlink r:id="rId24">
+        <w:r>
+          <w:rPr>
+            <w:rStyle w:val="Hyperlink"/>
+          </w:rPr>
+          <w:t xml:space="preserve">https://www.nhgis.org/</w:t>
+        </w:r>
+      </w:hyperlink>
+      <w:r>
+        <w:t xml:space="preserve">). States, regions, and some county-level socioeconomic measures as potential confounders for modeling were obtained from this source. These measures include %Living under poverty line, %Without a high school diploma, %Hispanic, %NH-Black, %Unemployed, %Without health insurance. Data from the three sources were merged by using the Federal Information Processing Standards (FIPS) code which served as the identifiers for counties.</w:t>
+      </w:r>
+    </w:p>
+    <w:p>
+      <w:pPr>
+        <w:pStyle w:val="FirstParagraph"/>
+      </w:pPr>
+      <w:r>
+        <w:t xml:space="preserve">The outcome was county-level age-adjusted all-cause mortality rate (n/100k), and the main predictor was county-level PCP supply (n/100k). The socioeconomic measures were consider as covariates. Since counties can be considered nested within states, multilevel linear models with random intercepts for states were used to assess the association.</w:t>
       </w:r>
     </w:p>
     <w:p>
@@ -419,7 +313,7 @@
         <w:pStyle w:val="BodyText"/>
       </w:pPr>
       <w:r>
-        <w:t xml:space="preserve">The outcome was county-level age-adjusted all-cause mortality rate (n/100k), and the main predictor was county-level PCP supply (n/100k). The socioeconomic measures were consider as covariates. Since counties can be considered nested within states, multilevel linear models with random intercepts for states were used to assess the association.</w:t>
+        <w:t xml:space="preserve">Descriptive statistics were calculated and reported for the overall sample and subgroups by metro status. Bivariate association between the outcome with the main predictor and each of the covariates were assessed using bivariate multilevel linear models. Parameter coefficients, 95% confidence intervals of coefficients and p-values were reported.</w:t>
       </w:r>
     </w:p>
     <w:p>
@@ -427,7 +321,34 @@
         <w:pStyle w:val="BodyText"/>
       </w:pPr>
       <w:r>
-        <w:t xml:space="preserve">Descriptive statistics were calculated and reported for the overall sample and subgroups by metro status. Bivariate association between the outcome with the main predictor and each of the covariates were assessed using bivariate multilevel linear models. Parameter coefficients, 95% confidence intervals of coefficients and p-values were reported.</w:t>
+        <w:t xml:space="preserve">To improve generalizability of results and prevent over-fitting, the data was randomly split into a train set and a test set with 4/1 ratio. Cross-validation was used to assess the model performance of 3 models: (1) multilevel linear model without covariates, (2) multilevel linear model with covariates, (3) random forest with 100 trees. The multilevel linear model with covariates and the random forest model were fitted using the train set. Parameter coefficients, 95% confidence intervals of coefficients were reported for the multilevel linear model; variable importance was reported for the random forest model. The final model fit was then applied to the test set and made predictions. Predicted values vs observed values using the train set and test set were plotted to assess the prediction accuracy of the final models. RStudio was used to perform all analyses.</w:t>
+      </w:r>
+    </w:p>
+    <w:bookmarkEnd w:id="25"/>
+    <w:bookmarkStart w:id="48" w:name="results"/>
+    <w:p>
+      <w:pPr>
+        <w:pStyle w:val="Heading1"/>
+      </w:pPr>
+      <w:r>
+        <w:t xml:space="preserve">4. Results</w:t>
+      </w:r>
+    </w:p>
+    <w:bookmarkStart w:id="31" w:name="descriptive-statistics"/>
+    <w:p>
+      <w:pPr>
+        <w:pStyle w:val="Heading2"/>
+      </w:pPr>
+      <w:r>
+        <w:t xml:space="preserve">4.1 Descriptive Statistics</w:t>
+      </w:r>
+    </w:p>
+    <w:p>
+      <w:pPr>
+        <w:pStyle w:val="FirstParagraph"/>
+      </w:pPr>
+      <w:r>
+        <w:t xml:space="preserve">We included 3079 US counties in this study, 1162 of which were defined as metropolitan counties (Table 1). The mean age-adjusted all-cause mortality rates were 1380/100k for all counties, 1190/100k for metropolitan counties, and 1490/100k for the non-metro counties. Metro and non-metro counties had similar mean percentages of Hispanic population and unemployment rate. On average, metro counties had higher PCP supply(60.1/100k vs 46.2/100k) and percentages of NH-Black population (10.8% vs 7.8%). Average percentages of population without high school diploma (10.5% vs 13.0%), living under federal poverty line (12.6% vs 15.6%), and without health insurance (8.5% vs 10.3%) were lower among metro counties compared to non-metro counties.</w:t>
       </w:r>
     </w:p>
     <w:p>
@@ -435,120 +356,7 @@
         <w:pStyle w:val="BodyText"/>
       </w:pPr>
       <w:r>
-        <w:t xml:space="preserve">To improve generalizability of results and prevent over-fitting, the data was randomly split into a train set and a test set with 4/1 ratio. Cross-validation was used to assess the model performance of 3 models: (1) multilevel linear model without covariates, (2) multilevel linear model with covariates, (3) random forest with 100 trees. The multilevel linear model with covariates and the random forest model were fitted using the train set. Parameter coefficients, 95% confidence intervals of coefficients were reported for the multilevel linear model; variable importance was reported for the random forest model. The final model fit was then applied to the test set and made predictions. Predicted values vs observed values using the train set and test set were plotted to assess the prediction accuracy of the final models. RStudio was used to perform all analyses.</w:t>
-      </w:r>
-    </w:p>
-    <w:bookmarkEnd w:id="22"/>
-    <w:bookmarkStart w:id="45" w:name="results"/>
-    <w:p>
-      <w:pPr>
-        <w:pStyle w:val="Heading1"/>
-      </w:pPr>
-      <w:r>
-        <w:t xml:space="preserve">4. Results</w:t>
-      </w:r>
-    </w:p>
-    <w:bookmarkStart w:id="28" w:name="descriptive-statistics"/>
-    <w:p>
-      <w:pPr>
-        <w:pStyle w:val="Heading2"/>
-      </w:pPr>
-      <w:r>
-        <w:t xml:space="preserve">4.1 Descriptive Statistics</w:t>
-      </w:r>
-    </w:p>
-    <w:p>
-      <w:pPr>
-        <w:pStyle w:val="FirstParagraph"/>
-      </w:pPr>
-      <w:r>
-        <w:t xml:space="preserve">We included 3079 US counties in this study, 1162 of which were defined</w:t>
-      </w:r>
-      <w:r>
-        <w:t xml:space="preserve"> </w:t>
-      </w:r>
-      <w:r>
-        <w:t xml:space="preserve">as metropolitan counties (Table 1). The mean age-adjusted all-cause</w:t>
-      </w:r>
-      <w:r>
-        <w:t xml:space="preserve"> </w:t>
-      </w:r>
-      <w:r>
-        <w:t xml:space="preserve">mortality rates were 1380/100k for all counties, 1190/100k for</w:t>
-      </w:r>
-      <w:r>
-        <w:t xml:space="preserve"> </w:t>
-      </w:r>
-      <w:r>
-        <w:t xml:space="preserve">metropolitan counties, and 1490/100k for the non-metro counties. Metro</w:t>
-      </w:r>
-      <w:r>
-        <w:t xml:space="preserve"> </w:t>
-      </w:r>
-      <w:r>
-        <w:t xml:space="preserve">and non-metro counties had similar mean percentages of Hispanic</w:t>
-      </w:r>
-      <w:r>
-        <w:t xml:space="preserve"> </w:t>
-      </w:r>
-      <w:r>
-        <w:t xml:space="preserve">population and unemployment rate. On average, metro counties had higher</w:t>
-      </w:r>
-      <w:r>
-        <w:t xml:space="preserve"> </w:t>
-      </w:r>
-      <w:r>
-        <w:t xml:space="preserve">PCP supply(60.1/100k vs 46.2/100k) and percentages of NH-Black</w:t>
-      </w:r>
-      <w:r>
-        <w:t xml:space="preserve"> </w:t>
-      </w:r>
-      <w:r>
-        <w:t xml:space="preserve">population (10.8% vs 7.8%). Average percentages of population without</w:t>
-      </w:r>
-      <w:r>
-        <w:t xml:space="preserve"> </w:t>
-      </w:r>
-      <w:r>
-        <w:t xml:space="preserve">high school diploma (10.5% vs 13.0%), living under federal poverty line</w:t>
-      </w:r>
-      <w:r>
-        <w:t xml:space="preserve"> </w:t>
-      </w:r>
-      <w:r>
-        <w:t xml:space="preserve">(12.6% vs 15.6%), and without health insurance (8.5% vs 10.3%) were</w:t>
-      </w:r>
-      <w:r>
-        <w:t xml:space="preserve"> </w:t>
-      </w:r>
-      <w:r>
-        <w:t xml:space="preserve">lower among metro counties compared to non-metro counties.</w:t>
-      </w:r>
-    </w:p>
-    <w:p>
-      <w:pPr>
-        <w:pStyle w:val="BodyText"/>
-      </w:pPr>
-      <w:r>
-        <w:t xml:space="preserve">According to the scatter plot between mortality rate and log-transformed</w:t>
-      </w:r>
-      <w:r>
-        <w:t xml:space="preserve"> </w:t>
-      </w:r>
-      <w:r>
-        <w:t xml:space="preserve">PCP supply, there was a linear association between the two, and the</w:t>
-      </w:r>
-      <w:r>
-        <w:t xml:space="preserve"> </w:t>
-      </w:r>
-      <w:r>
-        <w:t xml:space="preserve">association did not considerably differ by metro status of the county</w:t>
-      </w:r>
-      <w:r>
-        <w:t xml:space="preserve"> </w:t>
-      </w:r>
-      <w:r>
-        <w:t xml:space="preserve">(Figure 1).</w:t>
+        <w:t xml:space="preserve">According to the scatter plot between mortality rate and log-transformed PCP supply, there was a linear association between the two, and the association did not considerably differ by metro status of the county (Figure 1).</w:t>
       </w:r>
     </w:p>
     <w:tbl>
@@ -565,7 +373,7 @@
       <w:tr>
         <w:tc>
           <w:tcPr/>
-          <w:bookmarkStart w:id="23" w:name="tbl-schematic1"/>
+          <w:bookmarkStart w:id="26" w:name="tbl-schematic1"/>
           <w:p>
             <w:pPr>
               <w:jc w:val="center"/>
@@ -1895,7 +1703,7 @@
               <w:t xml:space="preserve">SD, standard deviation; PCP, primary care physician.</w:t>
             </w:r>
           </w:p>
-          <w:bookmarkEnd w:id="23"/>
+          <w:bookmarkEnd w:id="26"/>
         </w:tc>
       </w:tr>
     </w:tbl>
@@ -1913,7 +1721,7 @@
       <w:tr>
         <w:tc>
           <w:tcPr/>
-          <w:bookmarkStart w:id="27" w:name="fig-schematic1"/>
+          <w:bookmarkStart w:id="30" w:name="fig-schematic1"/>
           <w:p>
             <w:pPr>
               <w:pStyle w:val="Compact"/>
@@ -1924,18 +1732,18 @@
                 <wp:inline>
                   <wp:extent cx="5334000" cy="3807460"/>
                   <wp:effectExtent b="0" l="0" r="0" t="0"/>
-                  <wp:docPr descr="" title="" id="25" name="Picture"/>
+                  <wp:docPr descr="" title="" id="28" name="Picture"/>
                   <a:graphic>
                     <a:graphicData uri="http://schemas.openxmlformats.org/drawingml/2006/picture">
                       <pic:pic>
                         <pic:nvPicPr>
-                          <pic:cNvPr descr="../../results/analysis/figure1.png" id="26" name="Picture"/>
+                          <pic:cNvPr descr="../../results/analysis/figure1.png" id="29" name="Picture"/>
                           <pic:cNvPicPr>
                             <a:picLocks noChangeArrowheads="1" noChangeAspect="1"/>
                           </pic:cNvPicPr>
                         </pic:nvPicPr>
                         <pic:blipFill>
-                          <a:blip r:embed="rId24"/>
+                          <a:blip r:embed="rId27"/>
                           <a:stretch>
                             <a:fillRect/>
                           </a:stretch>
@@ -1975,12 +1783,12 @@
               <w:t xml:space="preserve">Figure 1: Association between age-adjusted all-cause mortality rate and Log (PCP supply) by metropolitan status among US counties, 2011</w:t>
             </w:r>
           </w:p>
-          <w:bookmarkEnd w:id="27"/>
+          <w:bookmarkEnd w:id="30"/>
         </w:tc>
       </w:tr>
     </w:tbl>
-    <w:bookmarkEnd w:id="28"/>
-    <w:bookmarkStart w:id="33" w:name="basic-statistical-analysis"/>
+    <w:bookmarkEnd w:id="31"/>
+    <w:bookmarkStart w:id="36" w:name="basic-statistical-analysis"/>
     <w:p>
       <w:pPr>
         <w:pStyle w:val="Heading2"/>
@@ -2011,7 +1819,7 @@
       <w:tr>
         <w:tc>
           <w:tcPr/>
-          <w:bookmarkStart w:id="29" w:name="tbl-schematic2a"/>
+          <w:bookmarkStart w:id="32" w:name="tbl-schematic2a"/>
           <w:p>
             <w:pPr>
               <w:jc w:val="center"/>
@@ -2724,7 +2532,7 @@
               <w:t xml:space="preserve">CI, 95% confidence interval.</w:t>
             </w:r>
           </w:p>
-          <w:bookmarkEnd w:id="29"/>
+          <w:bookmarkEnd w:id="32"/>
         </w:tc>
       </w:tr>
     </w:tbl>
@@ -2750,7 +2558,7 @@
       <w:tr>
         <w:tc>
           <w:tcPr/>
-          <w:bookmarkStart w:id="30" w:name="tbl-schematic2b"/>
+          <w:bookmarkStart w:id="33" w:name="tbl-schematic2b"/>
           <w:p>
             <w:pPr>
               <w:jc w:val="center"/>
@@ -3463,7 +3271,7 @@
               <w:t xml:space="preserve">CI, 95% confidence interval.</w:t>
             </w:r>
           </w:p>
-          <w:bookmarkEnd w:id="30"/>
+          <w:bookmarkEnd w:id="33"/>
         </w:tc>
       </w:tr>
     </w:tbl>
@@ -3489,7 +3297,7 @@
       <w:tr>
         <w:tc>
           <w:tcPr/>
-          <w:bookmarkStart w:id="31" w:name="tbl-schematic2c"/>
+          <w:bookmarkStart w:id="34" w:name="tbl-schematic2c"/>
           <w:p>
             <w:pPr>
               <w:jc w:val="center"/>
@@ -4202,7 +4010,7 @@
               <w:t xml:space="preserve">CI, 95% confidence interval.</w:t>
             </w:r>
           </w:p>
-          <w:bookmarkEnd w:id="31"/>
+          <w:bookmarkEnd w:id="34"/>
         </w:tc>
       </w:tr>
     </w:tbl>
@@ -4228,7 +4036,7 @@
       <w:tr>
         <w:tc>
           <w:tcPr/>
-          <w:bookmarkStart w:id="32" w:name="tbl-schematic2d"/>
+          <w:bookmarkStart w:id="35" w:name="tbl-schematic2d"/>
           <w:p>
             <w:pPr>
               <w:jc w:val="center"/>
@@ -4941,12 +4749,12 @@
               <w:t xml:space="preserve">CI, 95% confidence interval.</w:t>
             </w:r>
           </w:p>
-          <w:bookmarkEnd w:id="32"/>
+          <w:bookmarkEnd w:id="35"/>
         </w:tc>
       </w:tr>
     </w:tbl>
-    <w:bookmarkEnd w:id="33"/>
-    <w:bookmarkStart w:id="44" w:name="full-analysis"/>
+    <w:bookmarkEnd w:id="36"/>
+    <w:bookmarkStart w:id="47" w:name="full-analysis"/>
     <w:p>
       <w:pPr>
         <w:pStyle w:val="Heading2"/>
@@ -4960,7 +4768,7 @@
         <w:pStyle w:val="FirstParagraph"/>
       </w:pPr>
       <w:r>
-        <w:t xml:space="preserve">With cross-validation, the random forest model yielded better performance than the the multilevel linear model with all covariates (supplement material). Since the random forest model results are not as interpretable as the results from the multilevel linear model, results for both models are reported. The parameter estimates from the multilevel linear model help us understand how the mortality rate is related to the PCP supply.</w:t>
+        <w:t xml:space="preserve">With cross-validation, the random forest model yielded better performance (RMSE) than the the multilevel linear model with all covariates (supplement material). Since the random forest model results are not as interpretable as the results from the multilevel linear model, results for both models are reported. The parameter estimates from the multilevel linear model help us understand how the mortality rate is related to the PCP supply.</w:t>
       </w:r>
     </w:p>
     <w:p>
@@ -4993,7 +4801,7 @@
       <w:tr>
         <w:tc>
           <w:tcPr/>
-          <w:bookmarkStart w:id="34" w:name="tbl-schematic_model"/>
+          <w:bookmarkStart w:id="37" w:name="tbl-schematic_model"/>
           <w:p>
             <w:pPr>
               <w:jc w:val="center"/>
@@ -5606,7 +5414,7 @@
               <w:t xml:space="preserve">CI, 95% confidence interval.</w:t>
             </w:r>
           </w:p>
-          <w:bookmarkEnd w:id="34"/>
+          <w:bookmarkEnd w:id="37"/>
         </w:tc>
       </w:tr>
     </w:tbl>
@@ -5624,7 +5432,7 @@
       <w:tr>
         <w:tc>
           <w:tcPr/>
-          <w:bookmarkStart w:id="38" w:name="fig-schematic_test"/>
+          <w:bookmarkStart w:id="41" w:name="fig-schematic_test"/>
           <w:p>
             <w:pPr>
               <w:pStyle w:val="Compact"/>
@@ -5635,18 +5443,18 @@
                 <wp:inline>
                   <wp:extent cx="5334000" cy="3807460"/>
                   <wp:effectExtent b="0" l="0" r="0" t="0"/>
-                  <wp:docPr descr="" title="" id="36" name="Picture"/>
+                  <wp:docPr descr="" title="" id="39" name="Picture"/>
                   <a:graphic>
                     <a:graphicData uri="http://schemas.openxmlformats.org/drawingml/2006/picture">
                       <pic:pic>
                         <pic:nvPicPr>
-                          <pic:cNvPr descr="../../results/analysis/train_test_plot.png" id="37" name="Picture"/>
+                          <pic:cNvPr descr="../../results/analysis/train_test_plot.png" id="40" name="Picture"/>
                           <pic:cNvPicPr>
                             <a:picLocks noChangeArrowheads="1" noChangeAspect="1"/>
                           </pic:cNvPicPr>
                         </pic:nvPicPr>
                         <pic:blipFill>
-                          <a:blip r:embed="rId35"/>
+                          <a:blip r:embed="rId38"/>
                           <a:stretch>
                             <a:fillRect/>
                           </a:stretch>
@@ -5686,7 +5494,7 @@
               <w:t xml:space="preserve">Figure 2: Predicted vs Observed Values by Train/Test Data (Multilevel Linear Regression)</w:t>
             </w:r>
           </w:p>
-          <w:bookmarkEnd w:id="38"/>
+          <w:bookmarkEnd w:id="41"/>
         </w:tc>
       </w:tr>
     </w:tbl>
@@ -5720,7 +5528,7 @@
       <w:tr>
         <w:tc>
           <w:tcPr/>
-          <w:bookmarkStart w:id="39" w:name="tbl-schematic_rf"/>
+          <w:bookmarkStart w:id="42" w:name="tbl-schematic_rf"/>
           <w:p>
             <w:pPr>
               <w:jc w:val="center"/>
@@ -6155,7 +5963,7 @@
               </w:tc>
             </w:tr>
           </w:tbl>
-          <w:bookmarkEnd w:id="39"/>
+          <w:bookmarkEnd w:id="42"/>
           <w:p/>
         </w:tc>
       </w:tr>
@@ -6174,7 +5982,7 @@
       <w:tr>
         <w:tc>
           <w:tcPr/>
-          <w:bookmarkStart w:id="43" w:name="fig-schematic_test2"/>
+          <w:bookmarkStart w:id="46" w:name="fig-schematic_test2"/>
           <w:p>
             <w:pPr>
               <w:pStyle w:val="Compact"/>
@@ -6185,18 +5993,18 @@
                 <wp:inline>
                   <wp:extent cx="5334000" cy="3807460"/>
                   <wp:effectExtent b="0" l="0" r="0" t="0"/>
-                  <wp:docPr descr="" title="" id="41" name="Picture"/>
+                  <wp:docPr descr="" title="" id="44" name="Picture"/>
                   <a:graphic>
                     <a:graphicData uri="http://schemas.openxmlformats.org/drawingml/2006/picture">
                       <pic:pic>
                         <pic:nvPicPr>
-                          <pic:cNvPr descr="../../results/analysis/train_test_plot2.png" id="42" name="Picture"/>
+                          <pic:cNvPr descr="../../results/analysis/train_test_plot2.png" id="45" name="Picture"/>
                           <pic:cNvPicPr>
                             <a:picLocks noChangeArrowheads="1" noChangeAspect="1"/>
                           </pic:cNvPicPr>
                         </pic:nvPicPr>
                         <pic:blipFill>
-                          <a:blip r:embed="rId40"/>
+                          <a:blip r:embed="rId43"/>
                           <a:stretch>
                             <a:fillRect/>
                           </a:stretch>
@@ -6236,13 +6044,13 @@
               <w:t xml:space="preserve">Figure 3: Predicted vs Observed Values by Train/Test Data (Random Forest Model)</w:t>
             </w:r>
           </w:p>
-          <w:bookmarkEnd w:id="43"/>
+          <w:bookmarkEnd w:id="46"/>
         </w:tc>
       </w:tr>
     </w:tbl>
-    <w:bookmarkEnd w:id="44"/>
-    <w:bookmarkEnd w:id="45"/>
-    <w:bookmarkStart w:id="49" w:name="discussion"/>
+    <w:bookmarkEnd w:id="47"/>
+    <w:bookmarkEnd w:id="48"/>
+    <w:bookmarkStart w:id="52" w:name="discussion"/>
     <w:p>
       <w:pPr>
         <w:pStyle w:val="Heading1"/>
@@ -6251,7 +6059,7 @@
         <w:t xml:space="preserve">5. Discussion</w:t>
       </w:r>
     </w:p>
-    <w:bookmarkStart w:id="46" w:name="summary-and-interpretation"/>
+    <w:bookmarkStart w:id="49" w:name="summary-and-interpretation"/>
     <w:p>
       <w:pPr>
         <w:pStyle w:val="Heading2"/>
@@ -6268,8 +6076,8 @@
         <w:t xml:space="preserve">In this analysis, a multilevel linear model and a random forest model were fit to the data. With the multilevel linear model, PCP supply was found to be negatively associated with all-cause mortality rate among US counties after adjustment for some covariates. The random forest model results indicated that although PCP supply contributed to the predictions of mortality rate, it was not an important predictor. Both models were fitted to a test data, and made relatively accurate predictions. These findings suggest PCP supply might be related to all-cause mortality rate on the county level, but the potential of using PCP supply to predicted mortality rate is limited.</w:t>
       </w:r>
     </w:p>
-    <w:bookmarkEnd w:id="46"/>
-    <w:bookmarkStart w:id="47" w:name="strengths-and-limitations"/>
+    <w:bookmarkEnd w:id="49"/>
+    <w:bookmarkStart w:id="50" w:name="strengths-and-limitations"/>
     <w:p>
       <w:pPr>
         <w:pStyle w:val="Heading2"/>
@@ -6294,8 +6102,8 @@
         <w:t xml:space="preserve">There are also some limitations. This cross-sectional study only provides a snapshot of data at the same time period, thus causality between the outcome and predictors cannot be established. Furthermore, this study should have included more predictors, so that a variable selection process can be performed.</w:t>
       </w:r>
     </w:p>
-    <w:bookmarkEnd w:id="47"/>
-    <w:bookmarkStart w:id="48" w:name="conclusions"/>
+    <w:bookmarkEnd w:id="50"/>
+    <w:bookmarkStart w:id="51" w:name="conclusions"/>
     <w:p>
       <w:pPr>
         <w:pStyle w:val="Heading2"/>
@@ -6312,9 +6120,9 @@
         <w:t xml:space="preserve">PCP supply is negatively associated with all-cause mortality rate among US counties, but it is not a strong predictor for mortality rate. Future study should explore potential mechanisms through which access to primary care may influence general health on the population level.</w:t>
       </w:r>
     </w:p>
-    <w:bookmarkEnd w:id="48"/>
-    <w:bookmarkEnd w:id="49"/>
-    <w:bookmarkStart w:id="61" w:name="references"/>
+    <w:bookmarkEnd w:id="51"/>
+    <w:bookmarkEnd w:id="52"/>
+    <w:bookmarkStart w:id="64" w:name="references"/>
     <w:p>
       <w:pPr>
         <w:pStyle w:val="Heading1"/>
@@ -6323,8 +6131,8 @@
         <w:t xml:space="preserve">6. References</w:t>
       </w:r>
     </w:p>
-    <w:bookmarkStart w:id="60" w:name="refs"/>
-    <w:bookmarkStart w:id="51" w:name="ref-aizer_access_2005"/>
+    <w:bookmarkStart w:id="63" w:name="refs"/>
+    <w:bookmarkStart w:id="54" w:name="ref-aizer_access_2005"/>
     <w:p>
       <w:pPr>
         <w:pStyle w:val="Bibliography"/>
@@ -6406,7 +6214,7 @@
       <w:r>
         <w:t xml:space="preserve"> </w:t>
       </w:r>
-      <w:hyperlink r:id="rId50">
+      <w:hyperlink r:id="rId53">
         <w:r>
           <w:rPr>
             <w:rStyle w:val="Hyperlink"/>
@@ -6415,8 +6223,8 @@
         </w:r>
       </w:hyperlink>
     </w:p>
-    <w:bookmarkEnd w:id="51"/>
-    <w:bookmarkStart w:id="53" w:name="ref-desalvo_mortality_2006"/>
+    <w:bookmarkEnd w:id="54"/>
+    <w:bookmarkStart w:id="56" w:name="ref-desalvo_mortality_2006"/>
     <w:p>
       <w:pPr>
         <w:pStyle w:val="Bibliography"/>
@@ -6465,7 +6273,7 @@
       <w:r>
         <w:t xml:space="preserve"> </w:t>
       </w:r>
-      <w:hyperlink r:id="rId52">
+      <w:hyperlink r:id="rId55">
         <w:r>
           <w:rPr>
             <w:rStyle w:val="Hyperlink"/>
@@ -6474,8 +6282,8 @@
         </w:r>
       </w:hyperlink>
     </w:p>
-    <w:bookmarkEnd w:id="53"/>
-    <w:bookmarkStart w:id="55" w:name="ref-peart_patient_2018"/>
+    <w:bookmarkEnd w:id="56"/>
+    <w:bookmarkStart w:id="58" w:name="ref-peart_patient_2018"/>
     <w:p>
       <w:pPr>
         <w:pStyle w:val="Bibliography"/>
@@ -6512,7 +6320,7 @@
       <w:r>
         <w:t xml:space="preserve"> </w:t>
       </w:r>
-      <w:hyperlink r:id="rId54">
+      <w:hyperlink r:id="rId57">
         <w:r>
           <w:rPr>
             <w:rStyle w:val="Hyperlink"/>
@@ -6521,8 +6329,8 @@
         </w:r>
       </w:hyperlink>
     </w:p>
-    <w:bookmarkEnd w:id="55"/>
-    <w:bookmarkStart w:id="57" w:name="ref-starfield_contribution_2005"/>
+    <w:bookmarkEnd w:id="58"/>
+    <w:bookmarkStart w:id="60" w:name="ref-starfield_contribution_2005"/>
     <w:p>
       <w:pPr>
         <w:pStyle w:val="Bibliography"/>
@@ -6559,7 +6367,7 @@
       <w:r>
         <w:t xml:space="preserve"> </w:t>
       </w:r>
-      <w:hyperlink r:id="rId56">
+      <w:hyperlink r:id="rId59">
         <w:r>
           <w:rPr>
             <w:rStyle w:val="Hyperlink"/>
@@ -6568,8 +6376,8 @@
         </w:r>
       </w:hyperlink>
     </w:p>
-    <w:bookmarkEnd w:id="57"/>
-    <w:bookmarkStart w:id="59" w:name="ref-woolf_new_2023"/>
+    <w:bookmarkEnd w:id="60"/>
+    <w:bookmarkStart w:id="62" w:name="ref-woolf_new_2023"/>
     <w:p>
       <w:pPr>
         <w:pStyle w:val="Bibliography"/>
@@ -6681,7 +6489,7 @@
       <w:r>
         <w:t xml:space="preserve"> </w:t>
       </w:r>
-      <w:hyperlink r:id="rId58">
+      <w:hyperlink r:id="rId61">
         <w:r>
           <w:rPr>
             <w:rStyle w:val="Hyperlink"/>
@@ -6690,9 +6498,9 @@
         </w:r>
       </w:hyperlink>
     </w:p>
-    <w:bookmarkEnd w:id="59"/>
-    <w:bookmarkEnd w:id="60"/>
-    <w:bookmarkEnd w:id="61"/>
+    <w:bookmarkEnd w:id="62"/>
+    <w:bookmarkEnd w:id="63"/>
+    <w:bookmarkEnd w:id="64"/>
     <w:sectPr/>
   </w:body>
 </w:document>
@@ -6799,8 +6607,123 @@
       </w:pPr>
     </w:lvl>
   </w:abstractNum>
+  <w:abstractNum w:abstractNumId="99431">
+    <w:nsid w:val="A99431"/>
+    <w:multiLevelType w:val="multilevel"/>
+    <w:lvl w:ilvl="0">
+      <w:start w:val="1"/>
+      <w:numFmt w:val="decimal"/>
+      <w:lvlText w:val="(%1)"/>
+      <w:lvlJc w:val="left"/>
+      <w:pPr>
+        <w:ind w:left="720" w:hanging="480"/>
+      </w:pPr>
+    </w:lvl>
+    <w:lvl w:ilvl="1">
+      <w:start w:val="1"/>
+      <w:numFmt w:val="decimal"/>
+      <w:lvlText w:val="(%2)"/>
+      <w:lvlJc w:val="left"/>
+      <w:pPr>
+        <w:ind w:left="1440" w:hanging="480"/>
+      </w:pPr>
+    </w:lvl>
+    <w:lvl w:ilvl="2">
+      <w:start w:val="1"/>
+      <w:numFmt w:val="decimal"/>
+      <w:lvlText w:val="(%3)"/>
+      <w:lvlJc w:val="left"/>
+      <w:pPr>
+        <w:ind w:left="2160" w:hanging="480"/>
+      </w:pPr>
+    </w:lvl>
+    <w:lvl w:ilvl="3">
+      <w:start w:val="1"/>
+      <w:numFmt w:val="decimal"/>
+      <w:lvlText w:val="(%4)"/>
+      <w:lvlJc w:val="left"/>
+      <w:pPr>
+        <w:ind w:left="2880" w:hanging="480"/>
+      </w:pPr>
+    </w:lvl>
+    <w:lvl w:ilvl="4">
+      <w:start w:val="1"/>
+      <w:numFmt w:val="decimal"/>
+      <w:lvlText w:val="(%5)"/>
+      <w:lvlJc w:val="left"/>
+      <w:pPr>
+        <w:ind w:left="3600" w:hanging="480"/>
+      </w:pPr>
+    </w:lvl>
+    <w:lvl w:ilvl="5">
+      <w:start w:val="1"/>
+      <w:numFmt w:val="decimal"/>
+      <w:lvlText w:val="(%6)"/>
+      <w:lvlJc w:val="left"/>
+      <w:pPr>
+        <w:ind w:left="4320" w:hanging="480"/>
+      </w:pPr>
+    </w:lvl>
+    <w:lvl w:ilvl="6">
+      <w:start w:val="1"/>
+      <w:numFmt w:val="decimal"/>
+      <w:lvlText w:val="(%7)"/>
+      <w:lvlJc w:val="left"/>
+      <w:pPr>
+        <w:ind w:left="5040" w:hanging="480"/>
+      </w:pPr>
+    </w:lvl>
+    <w:lvl w:ilvl="7">
+      <w:start w:val="1"/>
+      <w:numFmt w:val="decimal"/>
+      <w:lvlText w:val="(%8)"/>
+      <w:lvlJc w:val="left"/>
+      <w:pPr>
+        <w:ind w:left="5760" w:hanging="480"/>
+      </w:pPr>
+    </w:lvl>
+    <w:lvl w:ilvl="8">
+      <w:start w:val="1"/>
+      <w:numFmt w:val="decimal"/>
+      <w:lvlText w:val="(%9)"/>
+      <w:lvlJc w:val="left"/>
+      <w:pPr>
+        <w:ind w:left="6480" w:hanging="480"/>
+      </w:pPr>
+    </w:lvl>
+  </w:abstractNum>
   <w:num w:numId="1000">
     <w:abstractNumId w:val="990"/>
+  </w:num>
+  <w:num w:numId="1001">
+    <w:abstractNumId w:val="99431"/>
+    <w:lvlOverride w:ilvl="0">
+      <w:startOverride w:val="1"/>
+    </w:lvlOverride>
+    <w:lvlOverride w:ilvl="1">
+      <w:startOverride w:val="1"/>
+    </w:lvlOverride>
+    <w:lvlOverride w:ilvl="2">
+      <w:startOverride w:val="1"/>
+    </w:lvlOverride>
+    <w:lvlOverride w:ilvl="3">
+      <w:startOverride w:val="1"/>
+    </w:lvlOverride>
+    <w:lvlOverride w:ilvl="4">
+      <w:startOverride w:val="1"/>
+    </w:lvlOverride>
+    <w:lvlOverride w:ilvl="5">
+      <w:startOverride w:val="1"/>
+    </w:lvlOverride>
+    <w:lvlOverride w:ilvl="6">
+      <w:startOverride w:val="1"/>
+    </w:lvlOverride>
+    <w:lvlOverride w:ilvl="7">
+      <w:startOverride w:val="1"/>
+    </w:lvlOverride>
+    <w:lvlOverride w:ilvl="8">
+      <w:startOverride w:val="1"/>
+    </w:lvlOverride>
   </w:num>
 </w:numbering>
 </file>

</xml_diff>